<commit_message>
Little Refactoring Modifications - 2
Преименувани променливи:
- Променливата „static int broqch“ е променена на „static int
countOfTotalMoves“.
- Променени са променливите “int i” на “int row” и “int j” на “int col”,
които се намират във вложените цикли в статичният метод Move(int number)
и в статичният метод startagain();
- Променена е променливата „string s“ на „string inputCommand“ намираща
се в статичният метод startagain() в условната конструкция while
(!flagSolved);
- Променена е променливата „int n“ на „int selectedNumber“ намираща се в
статичният метод startagain() в условната конструкция while
(!flagSolved);
</commit_message>
<xml_diff>
--- a/Refactoring Documentation.docx
+++ b/Refactoring Documentation.docx
@@ -471,7 +471,6 @@
           <w:rFonts w:ascii="Georgia" w:hAnsi="Georgia"/>
           <w:sz w:val="24"/>
           <w:szCs w:val="24"/>
-          <w:lang w:val="bg-BG"/>
         </w:rPr>
       </w:pPr>
       <w:r>
@@ -547,9 +546,646 @@
           <w:szCs w:val="24"/>
         </w:rPr>
         <w:t>.</w:t>
+      </w:r>
+    </w:p>
+    <w:p>
+      <w:pPr>
+        <w:ind w:left="360"/>
+        <w:rPr>
+          <w:rFonts w:ascii="Georgia" w:hAnsi="Georgia"/>
+          <w:sz w:val="24"/>
+          <w:szCs w:val="24"/>
+        </w:rPr>
+      </w:pPr>
+      <w:r>
+        <w:rPr>
+          <w:rFonts w:ascii="Georgia" w:hAnsi="Georgia"/>
+          <w:sz w:val="24"/>
+          <w:szCs w:val="24"/>
+        </w:rPr>
+        <w:t xml:space="preserve">- </w:t>
+      </w:r>
+      <w:r>
+        <w:rPr>
+          <w:rFonts w:ascii="Georgia" w:hAnsi="Georgia"/>
+          <w:sz w:val="24"/>
+          <w:szCs w:val="24"/>
+          <w:lang w:val="bg-BG"/>
+        </w:rPr>
+        <w:t>Променливата „</w:t>
+      </w:r>
+      <w:r>
+        <w:rPr>
+          <w:rFonts w:ascii="Georgia" w:hAnsi="Georgia"/>
+          <w:sz w:val="24"/>
+          <w:szCs w:val="24"/>
+        </w:rPr>
+        <w:t xml:space="preserve">static int </w:t>
+      </w:r>
+      <w:r>
+        <w:rPr>
+          <w:rFonts w:ascii="Georgia" w:hAnsi="Georgia"/>
+          <w:sz w:val="24"/>
+          <w:szCs w:val="24"/>
+        </w:rPr>
+        <w:t>broqch</w:t>
+      </w:r>
+      <w:r>
+        <w:rPr>
+          <w:rFonts w:ascii="Georgia" w:hAnsi="Georgia"/>
+          <w:sz w:val="24"/>
+          <w:szCs w:val="24"/>
+          <w:lang w:val="bg-BG"/>
+        </w:rPr>
+        <w:t>“</w:t>
+      </w:r>
+      <w:r>
+        <w:rPr>
+          <w:rFonts w:ascii="Georgia" w:hAnsi="Georgia"/>
+          <w:sz w:val="24"/>
+          <w:szCs w:val="24"/>
+        </w:rPr>
+        <w:t xml:space="preserve"> </w:t>
+      </w:r>
+      <w:r>
+        <w:rPr>
+          <w:rFonts w:ascii="Georgia" w:hAnsi="Georgia"/>
+          <w:sz w:val="24"/>
+          <w:szCs w:val="24"/>
+          <w:lang w:val="bg-BG"/>
+        </w:rPr>
+        <w:t xml:space="preserve">е променена на </w:t>
+      </w:r>
+      <w:r>
+        <w:rPr>
+          <w:rFonts w:ascii="Georgia" w:hAnsi="Georgia"/>
+          <w:sz w:val="24"/>
+          <w:szCs w:val="24"/>
+          <w:lang w:val="bg-BG"/>
+        </w:rPr>
+        <w:t>„</w:t>
+      </w:r>
+      <w:r>
+        <w:rPr>
+          <w:rFonts w:ascii="Georgia" w:hAnsi="Georgia"/>
+          <w:sz w:val="24"/>
+          <w:szCs w:val="24"/>
+        </w:rPr>
+        <w:t xml:space="preserve">static int </w:t>
+      </w:r>
+      <w:r>
+        <w:rPr>
+          <w:rFonts w:ascii="Georgia" w:hAnsi="Georgia"/>
+          <w:sz w:val="24"/>
+          <w:szCs w:val="24"/>
+        </w:rPr>
+        <w:t>countOfTotalMoves</w:t>
+      </w:r>
+      <w:r>
+        <w:rPr>
+          <w:rFonts w:ascii="Georgia" w:hAnsi="Georgia"/>
+          <w:sz w:val="24"/>
+          <w:szCs w:val="24"/>
+          <w:lang w:val="bg-BG"/>
+        </w:rPr>
+        <w:t>“</w:t>
+      </w:r>
+      <w:r>
+        <w:rPr>
+          <w:rFonts w:ascii="Georgia" w:hAnsi="Georgia"/>
+          <w:sz w:val="24"/>
+          <w:szCs w:val="24"/>
+        </w:rPr>
+        <w:t>.</w:t>
+      </w:r>
+    </w:p>
+    <w:p>
+      <w:pPr>
+        <w:ind w:left="360"/>
+        <w:rPr>
+          <w:rFonts w:ascii="Georgia" w:hAnsi="Georgia"/>
+          <w:sz w:val="24"/>
+          <w:szCs w:val="24"/>
+        </w:rPr>
+      </w:pPr>
+      <w:r>
+        <w:rPr>
+          <w:rFonts w:ascii="Georgia" w:hAnsi="Georgia"/>
+          <w:sz w:val="24"/>
+          <w:szCs w:val="24"/>
+        </w:rPr>
+        <w:t xml:space="preserve">- </w:t>
+      </w:r>
+      <w:r>
+        <w:rPr>
+          <w:rFonts w:ascii="Georgia" w:hAnsi="Georgia"/>
+          <w:sz w:val="24"/>
+          <w:szCs w:val="24"/>
+          <w:lang w:val="bg-BG"/>
+        </w:rPr>
+        <w:t xml:space="preserve">Променени са променливите </w:t>
+      </w:r>
+      <w:r>
+        <w:rPr>
+          <w:rFonts w:ascii="Georgia" w:hAnsi="Georgia"/>
+          <w:sz w:val="24"/>
+          <w:szCs w:val="24"/>
+        </w:rPr>
+        <w:t>“</w:t>
+      </w:r>
+      <w:r>
+        <w:rPr>
+          <w:rFonts w:ascii="Georgia" w:hAnsi="Georgia"/>
+          <w:sz w:val="24"/>
+          <w:szCs w:val="24"/>
+        </w:rPr>
+        <w:t xml:space="preserve">int </w:t>
+      </w:r>
+      <w:r>
+        <w:rPr>
+          <w:rFonts w:ascii="Georgia" w:hAnsi="Georgia"/>
+          <w:sz w:val="24"/>
+          <w:szCs w:val="24"/>
+        </w:rPr>
+        <w:t>i”</w:t>
+      </w:r>
+      <w:r>
+        <w:rPr>
+          <w:rFonts w:ascii="Georgia" w:hAnsi="Georgia"/>
+          <w:sz w:val="24"/>
+          <w:szCs w:val="24"/>
+          <w:lang w:val="bg-BG"/>
+        </w:rPr>
+        <w:t xml:space="preserve"> на </w:t>
+      </w:r>
+      <w:r>
+        <w:rPr>
+          <w:rFonts w:ascii="Georgia" w:hAnsi="Georgia"/>
+          <w:sz w:val="24"/>
+          <w:szCs w:val="24"/>
+        </w:rPr>
+        <w:t>“</w:t>
+      </w:r>
+      <w:r>
+        <w:rPr>
+          <w:rFonts w:ascii="Georgia" w:hAnsi="Georgia"/>
+          <w:sz w:val="24"/>
+          <w:szCs w:val="24"/>
+        </w:rPr>
+        <w:t xml:space="preserve">int </w:t>
+      </w:r>
+      <w:r>
+        <w:rPr>
+          <w:rFonts w:ascii="Georgia" w:hAnsi="Georgia"/>
+          <w:sz w:val="24"/>
+          <w:szCs w:val="24"/>
+        </w:rPr>
+        <w:t xml:space="preserve">row” </w:t>
+      </w:r>
+      <w:r>
+        <w:rPr>
+          <w:rFonts w:ascii="Georgia" w:hAnsi="Georgia"/>
+          <w:sz w:val="24"/>
+          <w:szCs w:val="24"/>
+          <w:lang w:val="bg-BG"/>
+        </w:rPr>
+        <w:t xml:space="preserve">и </w:t>
+      </w:r>
+      <w:r>
+        <w:rPr>
+          <w:rFonts w:ascii="Georgia" w:hAnsi="Georgia"/>
+          <w:sz w:val="24"/>
+          <w:szCs w:val="24"/>
+        </w:rPr>
+        <w:t>“</w:t>
+      </w:r>
+      <w:r>
+        <w:rPr>
+          <w:rFonts w:ascii="Georgia" w:hAnsi="Georgia"/>
+          <w:sz w:val="24"/>
+          <w:szCs w:val="24"/>
+        </w:rPr>
+        <w:t xml:space="preserve">int </w:t>
+      </w:r>
+      <w:r>
+        <w:rPr>
+          <w:rFonts w:ascii="Georgia" w:hAnsi="Georgia"/>
+          <w:sz w:val="24"/>
+          <w:szCs w:val="24"/>
+        </w:rPr>
+        <w:t xml:space="preserve">j” </w:t>
+      </w:r>
+      <w:r>
+        <w:rPr>
+          <w:rFonts w:ascii="Georgia" w:hAnsi="Georgia"/>
+          <w:sz w:val="24"/>
+          <w:szCs w:val="24"/>
+          <w:lang w:val="bg-BG"/>
+        </w:rPr>
+        <w:t xml:space="preserve">на </w:t>
+      </w:r>
+      <w:r>
+        <w:rPr>
+          <w:rFonts w:ascii="Georgia" w:hAnsi="Georgia"/>
+          <w:sz w:val="24"/>
+          <w:szCs w:val="24"/>
+        </w:rPr>
+        <w:t>“</w:t>
+      </w:r>
+      <w:r>
+        <w:rPr>
+          <w:rFonts w:ascii="Georgia" w:hAnsi="Georgia"/>
+          <w:sz w:val="24"/>
+          <w:szCs w:val="24"/>
+        </w:rPr>
+        <w:t xml:space="preserve">int </w:t>
+      </w:r>
+      <w:r>
+        <w:rPr>
+          <w:rFonts w:ascii="Georgia" w:hAnsi="Georgia"/>
+          <w:sz w:val="24"/>
+          <w:szCs w:val="24"/>
+        </w:rPr>
+        <w:t>col”</w:t>
+      </w:r>
+      <w:r>
+        <w:rPr>
+          <w:rFonts w:ascii="Georgia" w:hAnsi="Georgia"/>
+          <w:sz w:val="24"/>
+          <w:szCs w:val="24"/>
+          <w:lang w:val="bg-BG"/>
+        </w:rPr>
+        <w:t>, които</w:t>
+      </w:r>
+      <w:r>
+        <w:rPr>
+          <w:rFonts w:ascii="Georgia" w:hAnsi="Georgia"/>
+          <w:sz w:val="24"/>
+          <w:szCs w:val="24"/>
+        </w:rPr>
+        <w:t xml:space="preserve"> </w:t>
+      </w:r>
+      <w:r>
+        <w:rPr>
+          <w:rFonts w:ascii="Georgia" w:hAnsi="Georgia"/>
+          <w:sz w:val="24"/>
+          <w:szCs w:val="24"/>
+          <w:lang w:val="bg-BG"/>
+        </w:rPr>
+        <w:t xml:space="preserve">се намират във вложените цикли в статичният метод </w:t>
+      </w:r>
+      <w:r>
+        <w:rPr>
+          <w:rFonts w:ascii="Georgia" w:hAnsi="Georgia"/>
+          <w:sz w:val="24"/>
+          <w:szCs w:val="24"/>
+        </w:rPr>
+        <w:t>Move(int number)</w:t>
+      </w:r>
+      <w:r>
+        <w:rPr>
+          <w:rFonts w:ascii="Georgia" w:hAnsi="Georgia"/>
+          <w:sz w:val="24"/>
+          <w:szCs w:val="24"/>
+          <w:lang w:val="bg-BG"/>
+        </w:rPr>
+        <w:t xml:space="preserve"> и в статичният метод </w:t>
+      </w:r>
+      <w:r>
+        <w:rPr>
+          <w:rFonts w:ascii="Georgia" w:hAnsi="Georgia"/>
+          <w:sz w:val="24"/>
+          <w:szCs w:val="24"/>
+        </w:rPr>
+        <w:t>startagain()</w:t>
+      </w:r>
+      <w:r>
+        <w:rPr>
+          <w:rFonts w:ascii="Georgia" w:hAnsi="Georgia"/>
+          <w:sz w:val="24"/>
+          <w:szCs w:val="24"/>
+        </w:rPr>
+        <w:t>;</w:t>
+      </w:r>
+    </w:p>
+    <w:p>
+      <w:pPr>
+        <w:ind w:left="360"/>
+        <w:rPr>
+          <w:rFonts w:ascii="Georgia" w:hAnsi="Georgia"/>
+          <w:sz w:val="24"/>
+          <w:szCs w:val="24"/>
+        </w:rPr>
+      </w:pPr>
+      <w:r>
+        <w:rPr>
+          <w:rFonts w:ascii="Georgia" w:hAnsi="Georgia"/>
+          <w:sz w:val="24"/>
+          <w:szCs w:val="24"/>
+        </w:rPr>
+        <w:lastRenderedPageBreak/>
+        <w:t xml:space="preserve">- </w:t>
+      </w:r>
+      <w:r>
+        <w:rPr>
+          <w:rFonts w:ascii="Georgia" w:hAnsi="Georgia"/>
+          <w:sz w:val="24"/>
+          <w:szCs w:val="24"/>
+          <w:lang w:val="bg-BG"/>
+        </w:rPr>
+        <w:t>Променена е променливата „</w:t>
+      </w:r>
+      <w:r>
+        <w:rPr>
+          <w:rFonts w:ascii="Georgia" w:hAnsi="Georgia"/>
+          <w:sz w:val="24"/>
+          <w:szCs w:val="24"/>
+        </w:rPr>
+        <w:t xml:space="preserve">string </w:t>
+      </w:r>
+      <w:r>
+        <w:rPr>
+          <w:rFonts w:ascii="Georgia" w:hAnsi="Georgia"/>
+          <w:sz w:val="24"/>
+          <w:szCs w:val="24"/>
+        </w:rPr>
+        <w:t>s</w:t>
+      </w:r>
+      <w:r>
+        <w:rPr>
+          <w:rFonts w:ascii="Georgia" w:hAnsi="Georgia"/>
+          <w:sz w:val="24"/>
+          <w:szCs w:val="24"/>
+          <w:lang w:val="bg-BG"/>
+        </w:rPr>
+        <w:t>“</w:t>
+      </w:r>
+      <w:r>
+        <w:rPr>
+          <w:rFonts w:ascii="Georgia" w:hAnsi="Georgia"/>
+          <w:sz w:val="24"/>
+          <w:szCs w:val="24"/>
+        </w:rPr>
+        <w:t xml:space="preserve"> </w:t>
+      </w:r>
+      <w:r>
+        <w:rPr>
+          <w:rFonts w:ascii="Georgia" w:hAnsi="Georgia"/>
+          <w:sz w:val="24"/>
+          <w:szCs w:val="24"/>
+          <w:lang w:val="bg-BG"/>
+        </w:rPr>
+        <w:t>на „</w:t>
+      </w:r>
+      <w:r>
+        <w:rPr>
+          <w:rFonts w:ascii="Georgia" w:hAnsi="Georgia"/>
+          <w:sz w:val="24"/>
+          <w:szCs w:val="24"/>
+        </w:rPr>
+        <w:t xml:space="preserve">string </w:t>
+      </w:r>
+      <w:r>
+        <w:rPr>
+          <w:rFonts w:ascii="Georgia" w:hAnsi="Georgia"/>
+          <w:sz w:val="24"/>
+          <w:szCs w:val="24"/>
+        </w:rPr>
+        <w:t>inputCommand</w:t>
+      </w:r>
+      <w:r>
+        <w:rPr>
+          <w:rFonts w:ascii="Georgia" w:hAnsi="Georgia"/>
+          <w:sz w:val="24"/>
+          <w:szCs w:val="24"/>
+          <w:lang w:val="bg-BG"/>
+        </w:rPr>
+        <w:t>“</w:t>
+      </w:r>
+      <w:r>
+        <w:rPr>
+          <w:rFonts w:ascii="Georgia" w:hAnsi="Georgia"/>
+          <w:sz w:val="24"/>
+          <w:szCs w:val="24"/>
+        </w:rPr>
+        <w:t xml:space="preserve"> </w:t>
+      </w:r>
+      <w:r>
+        <w:rPr>
+          <w:rFonts w:ascii="Georgia" w:hAnsi="Georgia"/>
+          <w:sz w:val="24"/>
+          <w:szCs w:val="24"/>
+          <w:lang w:val="bg-BG"/>
+        </w:rPr>
+        <w:t xml:space="preserve">намираща се в </w:t>
+      </w:r>
+      <w:r>
+        <w:rPr>
+          <w:rFonts w:ascii="Georgia" w:hAnsi="Georgia"/>
+          <w:sz w:val="24"/>
+          <w:szCs w:val="24"/>
+          <w:lang w:val="bg-BG"/>
+        </w:rPr>
+        <w:t xml:space="preserve">статичният метод </w:t>
+      </w:r>
+      <w:r>
+        <w:rPr>
+          <w:rFonts w:ascii="Georgia" w:hAnsi="Georgia"/>
+          <w:sz w:val="24"/>
+          <w:szCs w:val="24"/>
+        </w:rPr>
+        <w:t>startagain()</w:t>
+      </w:r>
+      <w:r>
+        <w:rPr>
+          <w:rFonts w:ascii="Georgia" w:hAnsi="Georgia"/>
+          <w:sz w:val="24"/>
+          <w:szCs w:val="24"/>
+          <w:lang w:val="bg-BG"/>
+        </w:rPr>
+        <w:t xml:space="preserve"> в условната конструкция </w:t>
+      </w:r>
+      <w:r>
+        <w:t xml:space="preserve">while </w:t>
+      </w:r>
+      <w:r>
+        <w:rPr>
+          <w:rFonts w:ascii="Georgia" w:hAnsi="Georgia"/>
+          <w:sz w:val="24"/>
+          <w:szCs w:val="24"/>
+        </w:rPr>
+        <w:t>(!flagSolved)</w:t>
+      </w:r>
+      <w:r>
+        <w:rPr>
+          <w:rFonts w:ascii="Georgia" w:hAnsi="Georgia"/>
+          <w:sz w:val="24"/>
+          <w:szCs w:val="24"/>
+          <w:lang w:val="bg-BG"/>
+        </w:rPr>
+        <w:t>;</w:t>
+      </w:r>
+    </w:p>
+    <w:p>
+      <w:pPr>
+        <w:ind w:left="360"/>
+        <w:rPr>
+          <w:rFonts w:ascii="Georgia" w:hAnsi="Georgia"/>
+          <w:sz w:val="24"/>
+          <w:szCs w:val="24"/>
+          <w:lang w:val="bg-BG"/>
+        </w:rPr>
+      </w:pPr>
+      <w:r>
+        <w:rPr>
+          <w:rFonts w:ascii="Georgia" w:hAnsi="Georgia"/>
+          <w:sz w:val="24"/>
+          <w:szCs w:val="24"/>
+        </w:rPr>
+        <w:t xml:space="preserve">- </w:t>
+      </w:r>
+      <w:r>
+        <w:rPr>
+          <w:rFonts w:ascii="Georgia" w:hAnsi="Georgia"/>
+          <w:sz w:val="24"/>
+          <w:szCs w:val="24"/>
+          <w:lang w:val="bg-BG"/>
+        </w:rPr>
+        <w:t>Променена е променливата „</w:t>
+      </w:r>
+      <w:r>
+        <w:rPr>
+          <w:rFonts w:ascii="Georgia" w:hAnsi="Georgia"/>
+          <w:sz w:val="24"/>
+          <w:szCs w:val="24"/>
+        </w:rPr>
+        <w:t>int</w:t>
+      </w:r>
+      <w:r>
+        <w:rPr>
+          <w:rFonts w:ascii="Georgia" w:hAnsi="Georgia"/>
+          <w:sz w:val="24"/>
+          <w:szCs w:val="24"/>
+        </w:rPr>
+        <w:t xml:space="preserve"> </w:t>
+      </w:r>
+      <w:r>
+        <w:rPr>
+          <w:rFonts w:ascii="Georgia" w:hAnsi="Georgia"/>
+          <w:sz w:val="24"/>
+          <w:szCs w:val="24"/>
+        </w:rPr>
+        <w:t>n</w:t>
+      </w:r>
+      <w:r>
+        <w:rPr>
+          <w:rFonts w:ascii="Georgia" w:hAnsi="Georgia"/>
+          <w:sz w:val="24"/>
+          <w:szCs w:val="24"/>
+          <w:lang w:val="bg-BG"/>
+        </w:rPr>
+        <w:t>“</w:t>
+      </w:r>
+      <w:r>
+        <w:rPr>
+          <w:rFonts w:ascii="Georgia" w:hAnsi="Georgia"/>
+          <w:sz w:val="24"/>
+          <w:szCs w:val="24"/>
+        </w:rPr>
+        <w:t xml:space="preserve"> </w:t>
+      </w:r>
+      <w:r>
+        <w:rPr>
+          <w:rFonts w:ascii="Georgia" w:hAnsi="Georgia"/>
+          <w:sz w:val="24"/>
+          <w:szCs w:val="24"/>
+          <w:lang w:val="bg-BG"/>
+        </w:rPr>
+        <w:t>на „</w:t>
+      </w:r>
+      <w:r>
+        <w:rPr>
+          <w:rFonts w:ascii="Georgia" w:hAnsi="Georgia"/>
+          <w:sz w:val="24"/>
+          <w:szCs w:val="24"/>
+        </w:rPr>
+        <w:t>int selectedNumber</w:t>
       </w:r>
       <w:bookmarkStart w:id="0" w:name="_GoBack"/>
       <w:bookmarkEnd w:id="0"/>
+      <w:r>
+        <w:rPr>
+          <w:rFonts w:ascii="Georgia" w:hAnsi="Georgia"/>
+          <w:sz w:val="24"/>
+          <w:szCs w:val="24"/>
+          <w:lang w:val="bg-BG"/>
+        </w:rPr>
+        <w:t>“</w:t>
+      </w:r>
+      <w:r>
+        <w:rPr>
+          <w:rFonts w:ascii="Georgia" w:hAnsi="Georgia"/>
+          <w:sz w:val="24"/>
+          <w:szCs w:val="24"/>
+        </w:rPr>
+        <w:t xml:space="preserve"> </w:t>
+      </w:r>
+      <w:r>
+        <w:rPr>
+          <w:rFonts w:ascii="Georgia" w:hAnsi="Georgia"/>
+          <w:sz w:val="24"/>
+          <w:szCs w:val="24"/>
+          <w:lang w:val="bg-BG"/>
+        </w:rPr>
+        <w:t xml:space="preserve">намираща се в статичният метод </w:t>
+      </w:r>
+      <w:r>
+        <w:rPr>
+          <w:rFonts w:ascii="Georgia" w:hAnsi="Georgia"/>
+          <w:sz w:val="24"/>
+          <w:szCs w:val="24"/>
+        </w:rPr>
+        <w:t>startagain()</w:t>
+      </w:r>
+      <w:r>
+        <w:rPr>
+          <w:rFonts w:ascii="Georgia" w:hAnsi="Georgia"/>
+          <w:sz w:val="24"/>
+          <w:szCs w:val="24"/>
+          <w:lang w:val="bg-BG"/>
+        </w:rPr>
+        <w:t xml:space="preserve"> в условната конструкция </w:t>
+      </w:r>
+      <w:r>
+        <w:t xml:space="preserve">while </w:t>
+      </w:r>
+      <w:r>
+        <w:rPr>
+          <w:rFonts w:ascii="Georgia" w:hAnsi="Georgia"/>
+          <w:sz w:val="24"/>
+          <w:szCs w:val="24"/>
+        </w:rPr>
+        <w:t>(!flagSolved)</w:t>
+      </w:r>
+      <w:r>
+        <w:rPr>
+          <w:rFonts w:ascii="Georgia" w:hAnsi="Georgia"/>
+          <w:sz w:val="24"/>
+          <w:szCs w:val="24"/>
+          <w:lang w:val="bg-BG"/>
+        </w:rPr>
+        <w:t>;</w:t>
+      </w:r>
+    </w:p>
+    <w:p>
+      <w:pPr>
+        <w:ind w:left="360"/>
+        <w:rPr>
+          <w:rFonts w:ascii="Georgia" w:hAnsi="Georgia"/>
+          <w:sz w:val="24"/>
+          <w:szCs w:val="24"/>
+        </w:rPr>
+      </w:pPr>
     </w:p>
     <w:p>
       <w:pPr>

</xml_diff>